<commit_message>
disregard females, acquire currency
</commit_message>
<xml_diff>
--- a/docs/Progress.docx
+++ b/docs/Progress.docx
@@ -147,7 +147,7 @@
                     </pic:cNvPicPr>
                   </pic:nvPicPr>
                   <pic:blipFill>
-                    <a:blip r:embed="rId4">
+                    <a:blip r:embed="rId5">
                       <a:extLst>
                         <a:ext uri="{28A0092B-C50C-407E-A947-70E740481C1C}">
                           <a14:useLocalDpi xmlns:a14="http://schemas.microsoft.com/office/drawing/2010/main" val="0"/>
@@ -218,25 +218,7 @@
           <w:sz w:val="28"/>
           <w:szCs w:val="28"/>
         </w:rPr>
-        <w:t>szoftvermened</w:t>
-      </w:r>
-      <w:r>
-        <w:rPr>
-          <w:b/>
-          <w:smallCaps/>
-          <w:sz w:val="28"/>
-          <w:szCs w:val="28"/>
-        </w:rPr>
-        <w:t>zs</w:t>
-      </w:r>
-      <w:r>
-        <w:rPr>
-          <w:b/>
-          <w:smallCaps/>
-          <w:sz w:val="28"/>
-          <w:szCs w:val="28"/>
-        </w:rPr>
-        <w:t>ment</w:t>
+        <w:t>szoftvermenedzsment</w:t>
       </w:r>
     </w:p>
     <w:p>
@@ -508,46 +490,440 @@
     <w:p/>
     <w:p>
       <w:r>
-        <w:t>Célunk egy végtelenül letisztult, minimalista közösségi oldal fejlesztése, melynek fő tematikája a programozás, a szoftverfejlesztés. Nem véletlenül törekedtünk az egyszerű dizájnra: sokszor tapasztaljuk azt az Interneten való böngészés során, hogy egy nem jól átgondolt weblap struktúra, illetve kinézet milyen hatalmas mé</w:t>
+        <w:t>Célunk egy végtelenül letisztult, minimalista közösségi oldal fejlesztése, melynek fő tematikája a programozás, a szoftverfejlesztés. Nem véletlenül törekedtünk az egyszerű dizájnra: sokszor tapasztaljuk azt az Interneten való böngészés során, hogy egy nem jól átgondolt weblap struktúra, illetve kinézet milyen hatalmas mértékben rontja az adott site felhasználói élményt. Fő fókuszpontunk a tartalmak letisztult felületen való megjelenítése és egy intuitív f</w:t>
+      </w:r>
+      <w:r>
+        <w:t xml:space="preserve">elhasználói </w:t>
+      </w:r>
+      <w:r>
+        <w:t xml:space="preserve">felület létrehozása. Funkcionalitása kiterjed felhasználók regisztrációjára, bejelentkezésére, profiljuk személyre szabására és tartalomgenerálásra, készítésre. A tartalom standard megjeleníthetőségű szövegek készítését takarja, melyeket bizonyos kategóriákba sorolva lehet posztolni (pl. </w:t>
+      </w:r>
+      <w:proofErr w:type="spellStart"/>
+      <w:r>
+        <w:t>v_java</w:t>
+      </w:r>
+      <w:proofErr w:type="spellEnd"/>
+      <w:r>
+        <w:t xml:space="preserve">). Ezen posztok aggregát formában is megjelennek a fő oldalon - </w:t>
+      </w:r>
+      <w:proofErr w:type="spellStart"/>
+      <w:r>
+        <w:t>v_main</w:t>
+      </w:r>
+      <w:proofErr w:type="spellEnd"/>
+      <w:r>
+        <w:t>. A posztokhoz lehetséges kommenteket is fűzni.</w:t>
+      </w:r>
+    </w:p>
+    <w:p/>
+    <w:p>
+      <w:pPr>
+        <w:spacing w:line="240" w:lineRule="auto"/>
+        <w:jc w:val="left"/>
+      </w:pPr>
+      <w:r>
+        <w:br w:type="page"/>
+      </w:r>
+    </w:p>
+    <w:p>
+      <w:pPr>
+        <w:rPr>
+          <w:b/>
+        </w:rPr>
+      </w:pPr>
+      <w:r>
+        <w:rPr>
+          <w:b/>
+        </w:rPr>
+        <w:lastRenderedPageBreak/>
+        <w:t>A projekt jelenlegi állása</w:t>
+      </w:r>
+    </w:p>
+    <w:p>
+      <w:r>
+        <w:t>Már meglévő oldalak:</w:t>
+      </w:r>
+    </w:p>
+    <w:p>
+      <w:pPr>
+        <w:pStyle w:val="ListParagraph"/>
+        <w:numPr>
+          <w:ilvl w:val="0"/>
+          <w:numId w:val="1"/>
+        </w:numPr>
+      </w:pPr>
+      <w:r>
+        <w:t>Index – Belépés és regisztráció</w:t>
+      </w:r>
+    </w:p>
+    <w:p>
+      <w:pPr>
+        <w:pStyle w:val="ListParagraph"/>
+        <w:numPr>
+          <w:ilvl w:val="0"/>
+          <w:numId w:val="1"/>
+        </w:numPr>
+      </w:pPr>
+      <w:r>
+        <w:t xml:space="preserve">Home – News </w:t>
+      </w:r>
+      <w:proofErr w:type="spellStart"/>
+      <w:r>
+        <w:t>Feed</w:t>
+      </w:r>
+      <w:proofErr w:type="spellEnd"/>
+      <w:r>
+        <w:t>, kategória kiválasztása</w:t>
+      </w:r>
+    </w:p>
+    <w:p>
+      <w:pPr>
+        <w:pStyle w:val="ListParagraph"/>
+        <w:numPr>
+          <w:ilvl w:val="0"/>
+          <w:numId w:val="1"/>
+        </w:numPr>
+      </w:pPr>
+      <w:proofErr w:type="spellStart"/>
+      <w:r>
+        <w:t>My</w:t>
+      </w:r>
+      <w:proofErr w:type="spellEnd"/>
+      <w:r>
+        <w:t xml:space="preserve"> </w:t>
+      </w:r>
+      <w:proofErr w:type="spellStart"/>
+      <w:r>
+        <w:t>Profile</w:t>
+      </w:r>
+      <w:proofErr w:type="spellEnd"/>
+      <w:r>
+        <w:t xml:space="preserve"> – Felhasználói profilkép, adatok és posztok</w:t>
+      </w:r>
+    </w:p>
+    <w:p>
+      <w:pPr>
+        <w:pStyle w:val="ListParagraph"/>
+        <w:numPr>
+          <w:ilvl w:val="0"/>
+          <w:numId w:val="1"/>
+        </w:numPr>
+      </w:pPr>
+      <w:proofErr w:type="spellStart"/>
+      <w:r>
+        <w:t>Write</w:t>
+      </w:r>
+      <w:proofErr w:type="spellEnd"/>
+      <w:r>
+        <w:t xml:space="preserve"> Post – Poszt írása</w:t>
+      </w:r>
+    </w:p>
+    <w:p>
+      <w:pPr>
+        <w:pStyle w:val="ListParagraph"/>
+        <w:numPr>
+          <w:ilvl w:val="0"/>
+          <w:numId w:val="1"/>
+        </w:numPr>
+      </w:pPr>
+      <w:proofErr w:type="spellStart"/>
+      <w:r>
+        <w:t>Help</w:t>
+      </w:r>
+      <w:proofErr w:type="spellEnd"/>
+      <w:r>
+        <w:t xml:space="preserve"> – Segítség az oldal használatához</w:t>
+      </w:r>
+    </w:p>
+    <w:p>
+      <w:r>
+        <w:t xml:space="preserve">Készülő </w:t>
+      </w:r>
+      <w:proofErr w:type="spellStart"/>
+      <w:r>
+        <w:t>features</w:t>
+      </w:r>
+      <w:proofErr w:type="spellEnd"/>
+      <w:r>
+        <w:t>:</w:t>
+      </w:r>
+    </w:p>
+    <w:p>
+      <w:pPr>
+        <w:pStyle w:val="ListParagraph"/>
+        <w:numPr>
+          <w:ilvl w:val="0"/>
+          <w:numId w:val="2"/>
+        </w:numPr>
+      </w:pPr>
+      <w:r>
+        <w:t xml:space="preserve">Comment </w:t>
+      </w:r>
+      <w:proofErr w:type="spellStart"/>
+      <w:r>
+        <w:t>section</w:t>
+      </w:r>
+      <w:proofErr w:type="spellEnd"/>
+      <w:r>
+        <w:t xml:space="preserve"> and </w:t>
+      </w:r>
+      <w:proofErr w:type="spellStart"/>
+      <w:r>
+        <w:t>page</w:t>
+      </w:r>
+      <w:proofErr w:type="spellEnd"/>
+    </w:p>
+    <w:p>
+      <w:pPr>
+        <w:pStyle w:val="ListParagraph"/>
+        <w:numPr>
+          <w:ilvl w:val="0"/>
+          <w:numId w:val="2"/>
+        </w:numPr>
+      </w:pPr>
+      <w:proofErr w:type="spellStart"/>
+      <w:r>
+        <w:t>Like</w:t>
+      </w:r>
+      <w:proofErr w:type="spellEnd"/>
+      <w:r>
+        <w:t xml:space="preserve"> </w:t>
+      </w:r>
+      <w:proofErr w:type="spellStart"/>
+      <w:r>
+        <w:t>system</w:t>
+      </w:r>
+      <w:proofErr w:type="spellEnd"/>
+      <w:r>
+        <w:t>?</w:t>
+      </w:r>
+    </w:p>
+    <w:p/>
+    <w:p>
+      <w:r>
+        <w:t>Felhasznált technológiák:</w:t>
+      </w:r>
+    </w:p>
+    <w:p>
+      <w:pPr>
+        <w:pStyle w:val="ListParagraph"/>
+        <w:numPr>
+          <w:ilvl w:val="0"/>
+          <w:numId w:val="3"/>
+        </w:numPr>
+      </w:pPr>
+      <w:r>
+        <w:t>HTML, PHP, CSS</w:t>
+      </w:r>
+    </w:p>
+    <w:p>
+      <w:pPr>
+        <w:pStyle w:val="ListParagraph"/>
+        <w:numPr>
+          <w:ilvl w:val="0"/>
+          <w:numId w:val="3"/>
+        </w:numPr>
+      </w:pPr>
+      <w:proofErr w:type="spellStart"/>
+      <w:r>
+        <w:t>MySQL</w:t>
+      </w:r>
+      <w:proofErr w:type="spellEnd"/>
+      <w:r>
+        <w:t xml:space="preserve"> – </w:t>
+      </w:r>
+      <w:proofErr w:type="spellStart"/>
+      <w:r>
+        <w:t>phpMyAdmin</w:t>
+      </w:r>
+      <w:proofErr w:type="spellEnd"/>
+    </w:p>
+    <w:p>
+      <w:pPr>
+        <w:pStyle w:val="ListParagraph"/>
+        <w:numPr>
+          <w:ilvl w:val="0"/>
+          <w:numId w:val="3"/>
+        </w:numPr>
+      </w:pPr>
+      <w:r>
+        <w:t>Draw.io</w:t>
+      </w:r>
+    </w:p>
+    <w:p>
+      <w:pPr>
+        <w:pStyle w:val="ListParagraph"/>
+        <w:numPr>
+          <w:ilvl w:val="0"/>
+          <w:numId w:val="3"/>
+        </w:numPr>
+      </w:pPr>
+      <w:proofErr w:type="spellStart"/>
+      <w:r>
+        <w:t>Apache</w:t>
+      </w:r>
+      <w:proofErr w:type="spellEnd"/>
+      <w:r>
+        <w:t xml:space="preserve"> web server</w:t>
+      </w:r>
+    </w:p>
+    <w:p/>
+    <w:p>
+      <w:proofErr w:type="spellStart"/>
+      <w:r>
+        <w:t>User</w:t>
+      </w:r>
+      <w:proofErr w:type="spellEnd"/>
+      <w:r>
+        <w:t xml:space="preserve"> </w:t>
+      </w:r>
+      <w:proofErr w:type="spellStart"/>
+      <w:r>
+        <w:t>experience</w:t>
+      </w:r>
+      <w:proofErr w:type="spellEnd"/>
+      <w:r>
+        <w:t xml:space="preserve"> – UI/UX:</w:t>
+      </w:r>
+    </w:p>
+    <w:p>
+      <w:r>
+        <w:t>Az Index oldalon a felhasználó – ha már regisztrált –</w:t>
+      </w:r>
+      <w:r>
+        <w:t xml:space="preserve"> </w:t>
+      </w:r>
+      <w:r>
+        <w:t>bejel</w:t>
+      </w:r>
+      <w:r>
+        <w:t>e</w:t>
+      </w:r>
+      <w:r>
+        <w:t>ntkezhe</w:t>
+      </w:r>
+      <w:r>
+        <w:t xml:space="preserve">t, </w:t>
+      </w:r>
+      <w:proofErr w:type="gramStart"/>
+      <w:r>
+        <w:t>illetve</w:t>
+      </w:r>
+      <w:proofErr w:type="gramEnd"/>
+      <w:r>
+        <w:t xml:space="preserve"> ha még nem rendelkezik profillal, regisztrálhat. A bejelentkezést követően kerül a Home </w:t>
+      </w:r>
+      <w:proofErr w:type="spellStart"/>
+      <w:r>
+        <w:t>page</w:t>
+      </w:r>
+      <w:proofErr w:type="spellEnd"/>
+      <w:r>
+        <w:t xml:space="preserve">-re itt a </w:t>
+      </w:r>
+      <w:proofErr w:type="spellStart"/>
+      <w:r>
+        <w:t>v_main</w:t>
+      </w:r>
+      <w:proofErr w:type="spellEnd"/>
+      <w:r>
+        <w:t xml:space="preserve"> </w:t>
+      </w:r>
+      <w:proofErr w:type="spellStart"/>
+      <w:r>
+        <w:t>feed</w:t>
+      </w:r>
+      <w:proofErr w:type="spellEnd"/>
+      <w:r>
+        <w:t xml:space="preserve"> fogadja és a menüsávból tud rászűrni a bizonyos </w:t>
+      </w:r>
+      <w:proofErr w:type="spellStart"/>
+      <w:r>
+        <w:t>subtopic</w:t>
+      </w:r>
+      <w:proofErr w:type="spellEnd"/>
+      <w:r>
+        <w:t xml:space="preserve">-okra. A posztra kattintva megtekintheti a bejegyzéshez írt hozzászólásokat, esetleg ő is hozzáadhat kommentet. Szintén a menüsávban megtalálható </w:t>
+      </w:r>
+      <w:proofErr w:type="spellStart"/>
+      <w:r>
+        <w:t>dropdown</w:t>
+      </w:r>
+      <w:proofErr w:type="spellEnd"/>
+      <w:r>
+        <w:t xml:space="preserve"> menüből érhető el a </w:t>
+      </w:r>
+      <w:proofErr w:type="spellStart"/>
+      <w:r>
+        <w:t>Write</w:t>
+      </w:r>
+      <w:proofErr w:type="spellEnd"/>
+      <w:r>
+        <w:t xml:space="preserve"> Post funkció, melynek segítségével a </w:t>
+      </w:r>
+      <w:proofErr w:type="spellStart"/>
+      <w:r>
+        <w:t>user</w:t>
+      </w:r>
+      <w:proofErr w:type="spellEnd"/>
+      <w:r>
+        <w:t xml:space="preserve"> posztot írhat az általa kiválasztott </w:t>
+      </w:r>
+      <w:proofErr w:type="spellStart"/>
+      <w:r>
+        <w:t>subtopic</w:t>
+      </w:r>
+      <w:proofErr w:type="spellEnd"/>
+      <w:r>
+        <w:t xml:space="preserve"> </w:t>
+      </w:r>
+      <w:proofErr w:type="spellStart"/>
+      <w:r>
+        <w:t>feed</w:t>
+      </w:r>
+      <w:proofErr w:type="spellEnd"/>
+      <w:r>
+        <w:t xml:space="preserve">-jébe. Továbbá a </w:t>
+      </w:r>
+      <w:proofErr w:type="spellStart"/>
+      <w:r>
+        <w:t>My</w:t>
+      </w:r>
+      <w:proofErr w:type="spellEnd"/>
+      <w:r>
+        <w:t xml:space="preserve"> </w:t>
+      </w:r>
+      <w:proofErr w:type="spellStart"/>
+      <w:r>
+        <w:t>Profile</w:t>
+      </w:r>
+      <w:proofErr w:type="spellEnd"/>
+      <w:r>
+        <w:t xml:space="preserve"> link alatt megtekintheti saját profilját, ahol profilképet tölthet fel magának; ha megunta, akkor ezt akár meg is változtathatja. Ezen oldalon láthatóak az általa írt posztok, kommentek. </w:t>
+      </w:r>
+    </w:p>
+    <w:p>
+      <w:r>
+        <w:t xml:space="preserve">Ha a </w:t>
+      </w:r>
+      <w:proofErr w:type="spellStart"/>
+      <w:r>
+        <w:t>usernek</w:t>
+      </w:r>
+      <w:proofErr w:type="spellEnd"/>
+      <w:r>
+        <w:t xml:space="preserve"> segítségre lenne szüksége az oldal használatát illetően, akkor a </w:t>
+      </w:r>
+      <w:proofErr w:type="spellStart"/>
+      <w:r>
+        <w:t>Help</w:t>
+      </w:r>
+      <w:proofErr w:type="spellEnd"/>
+      <w:r>
+        <w:t xml:space="preserve"> menüben megtalálhatja az oldal kezelésének legfontosabb lépéseit, lehetőségeit, illetve kapcsolatba léphet a fejlesztőkkel. </w:t>
       </w:r>
       <w:bookmarkStart w:id="0" w:name="_GoBack"/>
       <w:bookmarkEnd w:id="0"/>
-      <w:r>
-        <w:t>rtékben rontja az adott site felhasználói élményt. Fő fókuszpontunk a tartalmak letisztult felületen való megjelenítése és egy intuitív f</w:t>
-      </w:r>
-      <w:r>
-        <w:t xml:space="preserve">elhasználói </w:t>
-      </w:r>
-      <w:r>
-        <w:t xml:space="preserve">felület létrehozása. Funkcionalitása kiterjed felhasználók regisztrációjára, bejelentkezésére, profiljuk személyre szabására és tartalomgenerálásra, készítésre. A tartalom standard megjeleníthetőségű szövegek készítését takarja, melyeket bizonyos kategóriákba sorolva lehet posztolni (pl. </w:t>
-      </w:r>
-      <w:proofErr w:type="spellStart"/>
-      <w:r>
-        <w:t>v_java</w:t>
-      </w:r>
-      <w:proofErr w:type="spellEnd"/>
-      <w:r>
-        <w:t xml:space="preserve">). Ezen posztok aggregát formában is megjelennek a fő oldalon - </w:t>
-      </w:r>
-      <w:proofErr w:type="spellStart"/>
-      <w:r>
-        <w:t>v_main</w:t>
-      </w:r>
-      <w:proofErr w:type="spellEnd"/>
-      <w:r>
-        <w:t>. A posztokhoz lehetséges kommenteket is fűzni.</w:t>
-      </w:r>
-    </w:p>
-    <w:p>
-      <w:pPr>
-        <w:jc w:val="center"/>
-        <w:rPr>
-          <w:b/>
-          <w:smallCaps/>
-          <w:sz w:val="28"/>
-          <w:szCs w:val="28"/>
-        </w:rPr>
-      </w:pPr>
     </w:p>
     <w:p/>
     <w:sectPr>
@@ -558,6 +934,359 @@
     </w:sectPr>
   </w:body>
 </w:document>
+</file>
+
+<file path=word/numbering.xml><?xml version="1.0" encoding="utf-8"?>
+<w:numbering xmlns:wpc="http://schemas.microsoft.com/office/word/2010/wordprocessingCanvas" xmlns:cx="http://schemas.microsoft.com/office/drawing/2014/chartex" xmlns:cx1="http://schemas.microsoft.com/office/drawing/2015/9/8/chartex" xmlns:cx2="http://schemas.microsoft.com/office/drawing/2015/10/21/chartex" xmlns:cx3="http://schemas.microsoft.com/office/drawing/2016/5/9/chartex" xmlns:cx4="http://schemas.microsoft.com/office/drawing/2016/5/10/chartex" xmlns:cx5="http://schemas.microsoft.com/office/drawing/2016/5/11/chartex" xmlns:cx6="http://schemas.microsoft.com/office/drawing/2016/5/12/chartex" xmlns:cx7="http://schemas.microsoft.com/office/drawing/2016/5/13/chartex" xmlns:cx8="http://schemas.microsoft.com/office/drawing/2016/5/14/chartex" xmlns:mc="http://schemas.openxmlformats.org/markup-compatibility/2006" xmlns:aink="http://schemas.microsoft.com/office/drawing/2016/ink" xmlns:am3d="http://schemas.microsoft.com/office/drawing/2017/model3d" xmlns:o="urn:schemas-microsoft-com:office:office" xmlns:r="http://schemas.openxmlformats.org/officeDocument/2006/relationships" xmlns:m="http://schemas.openxmlformats.org/officeDocument/2006/math" xmlns:v="urn:schemas-microsoft-com:vml" xmlns:wp14="http://schemas.microsoft.com/office/word/2010/wordprocessingDrawing" xmlns:wp="http://schemas.openxmlformats.org/drawingml/2006/wordprocessingDrawing" xmlns:w10="urn:schemas-microsoft-com:office:word" xmlns:w="http://schemas.openxmlformats.org/wordprocessingml/2006/main" xmlns:w14="http://schemas.microsoft.com/office/word/2010/wordml" xmlns:w15="http://schemas.microsoft.com/office/word/2012/wordml" xmlns:w16cid="http://schemas.microsoft.com/office/word/2016/wordml/cid" xmlns:w16se="http://schemas.microsoft.com/office/word/2015/wordml/symex" xmlns:wpg="http://schemas.microsoft.com/office/word/2010/wordprocessingGroup" xmlns:wpi="http://schemas.microsoft.com/office/word/2010/wordprocessingInk" xmlns:wne="http://schemas.microsoft.com/office/word/2006/wordml" xmlns:wps="http://schemas.microsoft.com/office/word/2010/wordprocessingShape" mc:Ignorable="w14 w15 w16se w16cid wp14">
+  <w:abstractNum w:abstractNumId="0" w15:restartNumberingAfterBreak="0">
+    <w:nsid w:val="2EFA5CE7"/>
+    <w:multiLevelType w:val="hybridMultilevel"/>
+    <w:tmpl w:val="A1EC7A4C"/>
+    <w:lvl w:ilvl="0" w:tplc="04090001">
+      <w:start w:val="1"/>
+      <w:numFmt w:val="bullet"/>
+      <w:lvlText w:val=""/>
+      <w:lvlJc w:val="left"/>
+      <w:pPr>
+        <w:ind w:left="720" w:hanging="360"/>
+      </w:pPr>
+      <w:rPr>
+        <w:rFonts w:ascii="Symbol" w:hAnsi="Symbol" w:hint="default"/>
+      </w:rPr>
+    </w:lvl>
+    <w:lvl w:ilvl="1" w:tplc="04090003" w:tentative="1">
+      <w:start w:val="1"/>
+      <w:numFmt w:val="bullet"/>
+      <w:lvlText w:val="o"/>
+      <w:lvlJc w:val="left"/>
+      <w:pPr>
+        <w:ind w:left="1440" w:hanging="360"/>
+      </w:pPr>
+      <w:rPr>
+        <w:rFonts w:ascii="Courier New" w:hAnsi="Courier New" w:cs="Courier New" w:hint="default"/>
+      </w:rPr>
+    </w:lvl>
+    <w:lvl w:ilvl="2" w:tplc="04090005" w:tentative="1">
+      <w:start w:val="1"/>
+      <w:numFmt w:val="bullet"/>
+      <w:lvlText w:val=""/>
+      <w:lvlJc w:val="left"/>
+      <w:pPr>
+        <w:ind w:left="2160" w:hanging="360"/>
+      </w:pPr>
+      <w:rPr>
+        <w:rFonts w:ascii="Wingdings" w:hAnsi="Wingdings" w:hint="default"/>
+      </w:rPr>
+    </w:lvl>
+    <w:lvl w:ilvl="3" w:tplc="04090001" w:tentative="1">
+      <w:start w:val="1"/>
+      <w:numFmt w:val="bullet"/>
+      <w:lvlText w:val=""/>
+      <w:lvlJc w:val="left"/>
+      <w:pPr>
+        <w:ind w:left="2880" w:hanging="360"/>
+      </w:pPr>
+      <w:rPr>
+        <w:rFonts w:ascii="Symbol" w:hAnsi="Symbol" w:hint="default"/>
+      </w:rPr>
+    </w:lvl>
+    <w:lvl w:ilvl="4" w:tplc="04090003" w:tentative="1">
+      <w:start w:val="1"/>
+      <w:numFmt w:val="bullet"/>
+      <w:lvlText w:val="o"/>
+      <w:lvlJc w:val="left"/>
+      <w:pPr>
+        <w:ind w:left="3600" w:hanging="360"/>
+      </w:pPr>
+      <w:rPr>
+        <w:rFonts w:ascii="Courier New" w:hAnsi="Courier New" w:cs="Courier New" w:hint="default"/>
+      </w:rPr>
+    </w:lvl>
+    <w:lvl w:ilvl="5" w:tplc="04090005" w:tentative="1">
+      <w:start w:val="1"/>
+      <w:numFmt w:val="bullet"/>
+      <w:lvlText w:val=""/>
+      <w:lvlJc w:val="left"/>
+      <w:pPr>
+        <w:ind w:left="4320" w:hanging="360"/>
+      </w:pPr>
+      <w:rPr>
+        <w:rFonts w:ascii="Wingdings" w:hAnsi="Wingdings" w:hint="default"/>
+      </w:rPr>
+    </w:lvl>
+    <w:lvl w:ilvl="6" w:tplc="04090001" w:tentative="1">
+      <w:start w:val="1"/>
+      <w:numFmt w:val="bullet"/>
+      <w:lvlText w:val=""/>
+      <w:lvlJc w:val="left"/>
+      <w:pPr>
+        <w:ind w:left="5040" w:hanging="360"/>
+      </w:pPr>
+      <w:rPr>
+        <w:rFonts w:ascii="Symbol" w:hAnsi="Symbol" w:hint="default"/>
+      </w:rPr>
+    </w:lvl>
+    <w:lvl w:ilvl="7" w:tplc="04090003" w:tentative="1">
+      <w:start w:val="1"/>
+      <w:numFmt w:val="bullet"/>
+      <w:lvlText w:val="o"/>
+      <w:lvlJc w:val="left"/>
+      <w:pPr>
+        <w:ind w:left="5760" w:hanging="360"/>
+      </w:pPr>
+      <w:rPr>
+        <w:rFonts w:ascii="Courier New" w:hAnsi="Courier New" w:cs="Courier New" w:hint="default"/>
+      </w:rPr>
+    </w:lvl>
+    <w:lvl w:ilvl="8" w:tplc="04090005" w:tentative="1">
+      <w:start w:val="1"/>
+      <w:numFmt w:val="bullet"/>
+      <w:lvlText w:val=""/>
+      <w:lvlJc w:val="left"/>
+      <w:pPr>
+        <w:ind w:left="6480" w:hanging="360"/>
+      </w:pPr>
+      <w:rPr>
+        <w:rFonts w:ascii="Wingdings" w:hAnsi="Wingdings" w:hint="default"/>
+      </w:rPr>
+    </w:lvl>
+  </w:abstractNum>
+  <w:abstractNum w:abstractNumId="1" w15:restartNumberingAfterBreak="0">
+    <w:nsid w:val="37D6429B"/>
+    <w:multiLevelType w:val="hybridMultilevel"/>
+    <w:tmpl w:val="F872B8DC"/>
+    <w:lvl w:ilvl="0" w:tplc="04090001">
+      <w:start w:val="1"/>
+      <w:numFmt w:val="bullet"/>
+      <w:lvlText w:val=""/>
+      <w:lvlJc w:val="left"/>
+      <w:pPr>
+        <w:ind w:left="720" w:hanging="360"/>
+      </w:pPr>
+      <w:rPr>
+        <w:rFonts w:ascii="Symbol" w:hAnsi="Symbol" w:hint="default"/>
+      </w:rPr>
+    </w:lvl>
+    <w:lvl w:ilvl="1" w:tplc="04090003" w:tentative="1">
+      <w:start w:val="1"/>
+      <w:numFmt w:val="bullet"/>
+      <w:lvlText w:val="o"/>
+      <w:lvlJc w:val="left"/>
+      <w:pPr>
+        <w:ind w:left="1440" w:hanging="360"/>
+      </w:pPr>
+      <w:rPr>
+        <w:rFonts w:ascii="Courier New" w:hAnsi="Courier New" w:cs="Courier New" w:hint="default"/>
+      </w:rPr>
+    </w:lvl>
+    <w:lvl w:ilvl="2" w:tplc="04090005" w:tentative="1">
+      <w:start w:val="1"/>
+      <w:numFmt w:val="bullet"/>
+      <w:lvlText w:val=""/>
+      <w:lvlJc w:val="left"/>
+      <w:pPr>
+        <w:ind w:left="2160" w:hanging="360"/>
+      </w:pPr>
+      <w:rPr>
+        <w:rFonts w:ascii="Wingdings" w:hAnsi="Wingdings" w:hint="default"/>
+      </w:rPr>
+    </w:lvl>
+    <w:lvl w:ilvl="3" w:tplc="04090001" w:tentative="1">
+      <w:start w:val="1"/>
+      <w:numFmt w:val="bullet"/>
+      <w:lvlText w:val=""/>
+      <w:lvlJc w:val="left"/>
+      <w:pPr>
+        <w:ind w:left="2880" w:hanging="360"/>
+      </w:pPr>
+      <w:rPr>
+        <w:rFonts w:ascii="Symbol" w:hAnsi="Symbol" w:hint="default"/>
+      </w:rPr>
+    </w:lvl>
+    <w:lvl w:ilvl="4" w:tplc="04090003" w:tentative="1">
+      <w:start w:val="1"/>
+      <w:numFmt w:val="bullet"/>
+      <w:lvlText w:val="o"/>
+      <w:lvlJc w:val="left"/>
+      <w:pPr>
+        <w:ind w:left="3600" w:hanging="360"/>
+      </w:pPr>
+      <w:rPr>
+        <w:rFonts w:ascii="Courier New" w:hAnsi="Courier New" w:cs="Courier New" w:hint="default"/>
+      </w:rPr>
+    </w:lvl>
+    <w:lvl w:ilvl="5" w:tplc="04090005" w:tentative="1">
+      <w:start w:val="1"/>
+      <w:numFmt w:val="bullet"/>
+      <w:lvlText w:val=""/>
+      <w:lvlJc w:val="left"/>
+      <w:pPr>
+        <w:ind w:left="4320" w:hanging="360"/>
+      </w:pPr>
+      <w:rPr>
+        <w:rFonts w:ascii="Wingdings" w:hAnsi="Wingdings" w:hint="default"/>
+      </w:rPr>
+    </w:lvl>
+    <w:lvl w:ilvl="6" w:tplc="04090001" w:tentative="1">
+      <w:start w:val="1"/>
+      <w:numFmt w:val="bullet"/>
+      <w:lvlText w:val=""/>
+      <w:lvlJc w:val="left"/>
+      <w:pPr>
+        <w:ind w:left="5040" w:hanging="360"/>
+      </w:pPr>
+      <w:rPr>
+        <w:rFonts w:ascii="Symbol" w:hAnsi="Symbol" w:hint="default"/>
+      </w:rPr>
+    </w:lvl>
+    <w:lvl w:ilvl="7" w:tplc="04090003" w:tentative="1">
+      <w:start w:val="1"/>
+      <w:numFmt w:val="bullet"/>
+      <w:lvlText w:val="o"/>
+      <w:lvlJc w:val="left"/>
+      <w:pPr>
+        <w:ind w:left="5760" w:hanging="360"/>
+      </w:pPr>
+      <w:rPr>
+        <w:rFonts w:ascii="Courier New" w:hAnsi="Courier New" w:cs="Courier New" w:hint="default"/>
+      </w:rPr>
+    </w:lvl>
+    <w:lvl w:ilvl="8" w:tplc="04090005" w:tentative="1">
+      <w:start w:val="1"/>
+      <w:numFmt w:val="bullet"/>
+      <w:lvlText w:val=""/>
+      <w:lvlJc w:val="left"/>
+      <w:pPr>
+        <w:ind w:left="6480" w:hanging="360"/>
+      </w:pPr>
+      <w:rPr>
+        <w:rFonts w:ascii="Wingdings" w:hAnsi="Wingdings" w:hint="default"/>
+      </w:rPr>
+    </w:lvl>
+  </w:abstractNum>
+  <w:abstractNum w:abstractNumId="2" w15:restartNumberingAfterBreak="0">
+    <w:nsid w:val="7B942135"/>
+    <w:multiLevelType w:val="hybridMultilevel"/>
+    <w:tmpl w:val="51EA1746"/>
+    <w:lvl w:ilvl="0" w:tplc="04090001">
+      <w:start w:val="1"/>
+      <w:numFmt w:val="bullet"/>
+      <w:lvlText w:val=""/>
+      <w:lvlJc w:val="left"/>
+      <w:pPr>
+        <w:ind w:left="720" w:hanging="360"/>
+      </w:pPr>
+      <w:rPr>
+        <w:rFonts w:ascii="Symbol" w:hAnsi="Symbol" w:hint="default"/>
+      </w:rPr>
+    </w:lvl>
+    <w:lvl w:ilvl="1" w:tplc="04090003" w:tentative="1">
+      <w:start w:val="1"/>
+      <w:numFmt w:val="bullet"/>
+      <w:lvlText w:val="o"/>
+      <w:lvlJc w:val="left"/>
+      <w:pPr>
+        <w:ind w:left="1440" w:hanging="360"/>
+      </w:pPr>
+      <w:rPr>
+        <w:rFonts w:ascii="Courier New" w:hAnsi="Courier New" w:cs="Courier New" w:hint="default"/>
+      </w:rPr>
+    </w:lvl>
+    <w:lvl w:ilvl="2" w:tplc="04090005" w:tentative="1">
+      <w:start w:val="1"/>
+      <w:numFmt w:val="bullet"/>
+      <w:lvlText w:val=""/>
+      <w:lvlJc w:val="left"/>
+      <w:pPr>
+        <w:ind w:left="2160" w:hanging="360"/>
+      </w:pPr>
+      <w:rPr>
+        <w:rFonts w:ascii="Wingdings" w:hAnsi="Wingdings" w:hint="default"/>
+      </w:rPr>
+    </w:lvl>
+    <w:lvl w:ilvl="3" w:tplc="04090001" w:tentative="1">
+      <w:start w:val="1"/>
+      <w:numFmt w:val="bullet"/>
+      <w:lvlText w:val=""/>
+      <w:lvlJc w:val="left"/>
+      <w:pPr>
+        <w:ind w:left="2880" w:hanging="360"/>
+      </w:pPr>
+      <w:rPr>
+        <w:rFonts w:ascii="Symbol" w:hAnsi="Symbol" w:hint="default"/>
+      </w:rPr>
+    </w:lvl>
+    <w:lvl w:ilvl="4" w:tplc="04090003" w:tentative="1">
+      <w:start w:val="1"/>
+      <w:numFmt w:val="bullet"/>
+      <w:lvlText w:val="o"/>
+      <w:lvlJc w:val="left"/>
+      <w:pPr>
+        <w:ind w:left="3600" w:hanging="360"/>
+      </w:pPr>
+      <w:rPr>
+        <w:rFonts w:ascii="Courier New" w:hAnsi="Courier New" w:cs="Courier New" w:hint="default"/>
+      </w:rPr>
+    </w:lvl>
+    <w:lvl w:ilvl="5" w:tplc="04090005" w:tentative="1">
+      <w:start w:val="1"/>
+      <w:numFmt w:val="bullet"/>
+      <w:lvlText w:val=""/>
+      <w:lvlJc w:val="left"/>
+      <w:pPr>
+        <w:ind w:left="4320" w:hanging="360"/>
+      </w:pPr>
+      <w:rPr>
+        <w:rFonts w:ascii="Wingdings" w:hAnsi="Wingdings" w:hint="default"/>
+      </w:rPr>
+    </w:lvl>
+    <w:lvl w:ilvl="6" w:tplc="04090001" w:tentative="1">
+      <w:start w:val="1"/>
+      <w:numFmt w:val="bullet"/>
+      <w:lvlText w:val=""/>
+      <w:lvlJc w:val="left"/>
+      <w:pPr>
+        <w:ind w:left="5040" w:hanging="360"/>
+      </w:pPr>
+      <w:rPr>
+        <w:rFonts w:ascii="Symbol" w:hAnsi="Symbol" w:hint="default"/>
+      </w:rPr>
+    </w:lvl>
+    <w:lvl w:ilvl="7" w:tplc="04090003" w:tentative="1">
+      <w:start w:val="1"/>
+      <w:numFmt w:val="bullet"/>
+      <w:lvlText w:val="o"/>
+      <w:lvlJc w:val="left"/>
+      <w:pPr>
+        <w:ind w:left="5760" w:hanging="360"/>
+      </w:pPr>
+      <w:rPr>
+        <w:rFonts w:ascii="Courier New" w:hAnsi="Courier New" w:cs="Courier New" w:hint="default"/>
+      </w:rPr>
+    </w:lvl>
+    <w:lvl w:ilvl="8" w:tplc="04090005" w:tentative="1">
+      <w:start w:val="1"/>
+      <w:numFmt w:val="bullet"/>
+      <w:lvlText w:val=""/>
+      <w:lvlJc w:val="left"/>
+      <w:pPr>
+        <w:ind w:left="6480" w:hanging="360"/>
+      </w:pPr>
+      <w:rPr>
+        <w:rFonts w:ascii="Wingdings" w:hAnsi="Wingdings" w:hint="default"/>
+      </w:rPr>
+    </w:lvl>
+  </w:abstractNum>
+  <w:num w:numId="1">
+    <w:abstractNumId w:val="2"/>
+  </w:num>
+  <w:num w:numId="2">
+    <w:abstractNumId w:val="0"/>
+  </w:num>
+  <w:num w:numId="3">
+    <w:abstractNumId w:val="1"/>
+  </w:num>
+</w:numbering>
 </file>
 
 <file path=word/styles.xml><?xml version="1.0" encoding="utf-8"?>
@@ -990,6 +1719,47 @@
     <w:semiHidden/>
     <w:unhideWhenUsed/>
   </w:style>
+  <w:style w:type="paragraph" w:styleId="BalloonText">
+    <w:name w:val="Balloon Text"/>
+    <w:basedOn w:val="Normal"/>
+    <w:link w:val="BalloonTextChar"/>
+    <w:uiPriority w:val="99"/>
+    <w:semiHidden/>
+    <w:unhideWhenUsed/>
+    <w:rsid w:val="00584175"/>
+    <w:pPr>
+      <w:spacing w:line="240" w:lineRule="auto"/>
+    </w:pPr>
+    <w:rPr>
+      <w:sz w:val="18"/>
+      <w:szCs w:val="18"/>
+    </w:rPr>
+  </w:style>
+  <w:style w:type="character" w:customStyle="1" w:styleId="BalloonTextChar">
+    <w:name w:val="Balloon Text Char"/>
+    <w:basedOn w:val="DefaultParagraphFont"/>
+    <w:link w:val="BalloonText"/>
+    <w:uiPriority w:val="99"/>
+    <w:semiHidden/>
+    <w:rsid w:val="00584175"/>
+    <w:rPr>
+      <w:rFonts w:ascii="Times New Roman" w:eastAsia="Times New Roman" w:hAnsi="Times New Roman" w:cs="Times New Roman"/>
+      <w:sz w:val="18"/>
+      <w:szCs w:val="18"/>
+      <w:lang w:eastAsia="hu-HU"/>
+    </w:rPr>
+  </w:style>
+  <w:style w:type="paragraph" w:styleId="ListParagraph">
+    <w:name w:val="List Paragraph"/>
+    <w:basedOn w:val="Normal"/>
+    <w:uiPriority w:val="34"/>
+    <w:qFormat/>
+    <w:rsid w:val="00584175"/>
+    <w:pPr>
+      <w:ind w:left="720"/>
+      <w:contextualSpacing/>
+    </w:pPr>
+  </w:style>
 </w:styles>
 </file>
 

</xml_diff>